<commit_message>
DMC ale nie działa
</commit_message>
<xml_diff>
--- a/SZAU Projekt 1.docx
+++ b/SZAU Projekt 1.docx
@@ -3797,16 +3797,45 @@
         <w:jc w:val="center"/>
         <w:rPr>
           <w:rFonts w:eastAsiaTheme="minorEastAsia"/>
+        </w:rPr>
+      </w:pPr>
+    </w:p>
+    <w:p>
+      <w:pPr>
+        <w:jc w:val="center"/>
+        <w:rPr>
+          <w:rFonts w:eastAsiaTheme="minorEastAsia"/>
+        </w:rPr>
+      </w:pPr>
+    </w:p>
+    <w:p>
+      <w:pPr>
+        <w:jc w:val="center"/>
+        <w:rPr>
+          <w:rFonts w:eastAsiaTheme="minorEastAsia"/>
+        </w:rPr>
+      </w:pPr>
+    </w:p>
+    <w:p>
+      <w:pPr>
+        <w:jc w:val="center"/>
+        <w:rPr>
+          <w:rFonts w:eastAsiaTheme="minorEastAsia"/>
+        </w:rPr>
+      </w:pPr>
+    </w:p>
+    <w:p>
+      <w:pPr>
+        <w:jc w:val="center"/>
+        <w:rPr>
+          <w:rFonts w:eastAsiaTheme="minorEastAsia"/>
           <w:b/>
           <w:bCs/>
           <w:sz w:val="28"/>
           <w:szCs w:val="28"/>
         </w:rPr>
       </w:pPr>
-    </w:p>
-    <w:p>
-      <w:pPr>
-        <w:jc w:val="center"/>
+      <w:r>
         <w:rPr>
           <w:rFonts w:eastAsiaTheme="minorEastAsia"/>
           <w:b/>
@@ -3814,72 +3843,27 @@
           <w:sz w:val="28"/>
           <w:szCs w:val="28"/>
         </w:rPr>
-      </w:pPr>
-    </w:p>
-    <w:p>
-      <w:pPr>
-        <w:jc w:val="center"/>
-        <w:rPr>
-          <w:rFonts w:eastAsiaTheme="minorEastAsia"/>
-          <w:b/>
-          <w:bCs/>
-          <w:sz w:val="28"/>
-          <w:szCs w:val="28"/>
-        </w:rPr>
-      </w:pPr>
-    </w:p>
-    <w:p>
-      <w:pPr>
-        <w:jc w:val="center"/>
-        <w:rPr>
-          <w:rFonts w:eastAsiaTheme="minorEastAsia"/>
-          <w:b/>
-          <w:bCs/>
-          <w:sz w:val="28"/>
-          <w:szCs w:val="28"/>
-        </w:rPr>
-      </w:pPr>
-    </w:p>
-    <w:p>
-      <w:pPr>
-        <w:jc w:val="center"/>
-        <w:rPr>
-          <w:rFonts w:eastAsiaTheme="minorEastAsia"/>
-          <w:b/>
-          <w:bCs/>
-          <w:sz w:val="28"/>
-          <w:szCs w:val="28"/>
+        <w:lastRenderedPageBreak/>
+        <w:t>Przypadek wpływu za małego, żeby zwiększyć lub utrzymać początkowy poziom wody:</w:t>
+      </w:r>
+    </w:p>
+    <w:p>
+      <w:pPr>
+        <w:jc w:val="center"/>
+        <w:rPr>
+          <w:rFonts w:eastAsiaTheme="minorEastAsia"/>
         </w:rPr>
       </w:pPr>
       <w:r>
         <w:rPr>
           <w:rFonts w:eastAsiaTheme="minorEastAsia"/>
-          <w:b/>
-          <w:bCs/>
-          <w:sz w:val="28"/>
-          <w:szCs w:val="28"/>
-        </w:rPr>
-        <w:lastRenderedPageBreak/>
-        <w:t>Zwiększenie wpływu F1:</w:t>
-      </w:r>
-    </w:p>
-    <w:p>
-      <w:pPr>
-        <w:jc w:val="center"/>
-        <w:rPr>
-          <w:rFonts w:eastAsiaTheme="minorEastAsia"/>
-        </w:rPr>
-      </w:pPr>
-      <w:r>
-        <w:rPr>
-          <w:rFonts w:eastAsiaTheme="minorEastAsia"/>
           <w:noProof/>
         </w:rPr>
         <w:drawing>
-          <wp:inline distT="0" distB="0" distL="0" distR="0" wp14:anchorId="675E47B4" wp14:editId="7FF27C4E">
-            <wp:extent cx="5325745" cy="3986530"/>
+          <wp:inline distT="0" distB="0" distL="0" distR="0" wp14:anchorId="69C82411" wp14:editId="560A90AE">
+            <wp:extent cx="5323205" cy="3983990"/>
             <wp:effectExtent l="0" t="0" r="0" b="0"/>
-            <wp:docPr id="13" name="Obraz 13"/>
+            <wp:docPr id="4" name="Obraz 4"/>
             <wp:cNvGraphicFramePr>
               <a:graphicFrameLocks xmlns:a="http://schemas.openxmlformats.org/drawingml/2006/main" noChangeAspect="1"/>
             </wp:cNvGraphicFramePr>
@@ -3887,7 +3871,7 @@
               <a:graphicData uri="http://schemas.openxmlformats.org/drawingml/2006/picture">
                 <pic:pic xmlns:pic="http://schemas.openxmlformats.org/drawingml/2006/picture">
                   <pic:nvPicPr>
-                    <pic:cNvPr id="0" name="Picture 11"/>
+                    <pic:cNvPr id="0" name="Picture 1"/>
                     <pic:cNvPicPr>
                       <a:picLocks noChangeAspect="1" noChangeArrowheads="1"/>
                     </pic:cNvPicPr>
@@ -3908,7 +3892,7 @@
                   <pic:spPr bwMode="auto">
                     <a:xfrm>
                       <a:off x="0" y="0"/>
-                      <a:ext cx="5325745" cy="3986530"/>
+                      <a:ext cx="5323205" cy="3983990"/>
                     </a:xfrm>
                     <a:prstGeom prst="rect">
                       <a:avLst/>
@@ -3938,10 +3922,10 @@
           <w:noProof/>
         </w:rPr>
         <w:drawing>
-          <wp:inline distT="0" distB="0" distL="0" distR="0" wp14:anchorId="633CFC5B" wp14:editId="7AF073B1">
-            <wp:extent cx="5325745" cy="3986530"/>
+          <wp:inline distT="0" distB="0" distL="0" distR="0" wp14:anchorId="7B4BA914" wp14:editId="4505E126">
+            <wp:extent cx="5323205" cy="3983990"/>
             <wp:effectExtent l="0" t="0" r="0" b="0"/>
-            <wp:docPr id="14" name="Obraz 14"/>
+            <wp:docPr id="17" name="Obraz 17"/>
             <wp:cNvGraphicFramePr>
               <a:graphicFrameLocks xmlns:a="http://schemas.openxmlformats.org/drawingml/2006/main" noChangeAspect="1"/>
             </wp:cNvGraphicFramePr>
@@ -3949,7 +3933,7 @@
               <a:graphicData uri="http://schemas.openxmlformats.org/drawingml/2006/picture">
                 <pic:pic xmlns:pic="http://schemas.openxmlformats.org/drawingml/2006/picture">
                   <pic:nvPicPr>
-                    <pic:cNvPr id="0" name="Picture 12"/>
+                    <pic:cNvPr id="0" name="Picture 2"/>
                     <pic:cNvPicPr>
                       <a:picLocks noChangeAspect="1" noChangeArrowheads="1"/>
                     </pic:cNvPicPr>
@@ -3970,7 +3954,7 @@
                   <pic:spPr bwMode="auto">
                     <a:xfrm>
                       <a:off x="0" y="0"/>
-                      <a:ext cx="5325745" cy="3986530"/>
+                      <a:ext cx="5323205" cy="3983990"/>
                     </a:xfrm>
                     <a:prstGeom prst="rect">
                       <a:avLst/>
@@ -4055,7 +4039,7 @@
           <w:szCs w:val="28"/>
         </w:rPr>
         <w:lastRenderedPageBreak/>
-        <w:t>Zwiększenie zakłócenia Fd działa daje takie same objawy jak zwiększenie wpływu F1</w:t>
+        <w:t>Zwiększenie wpływu F1:</w:t>
       </w:r>
     </w:p>
     <w:p>
@@ -4071,10 +4055,10 @@
           <w:noProof/>
         </w:rPr>
         <w:drawing>
-          <wp:inline distT="0" distB="0" distL="0" distR="0" wp14:anchorId="74E0621C" wp14:editId="3144264E">
+          <wp:inline distT="0" distB="0" distL="0" distR="0" wp14:anchorId="675E47B4" wp14:editId="7FF27C4E">
             <wp:extent cx="5325745" cy="3986530"/>
             <wp:effectExtent l="0" t="0" r="0" b="0"/>
-            <wp:docPr id="15" name="Obraz 15"/>
+            <wp:docPr id="13" name="Obraz 13"/>
             <wp:cNvGraphicFramePr>
               <a:graphicFrameLocks xmlns:a="http://schemas.openxmlformats.org/drawingml/2006/main" noChangeAspect="1"/>
             </wp:cNvGraphicFramePr>
@@ -4082,7 +4066,7 @@
               <a:graphicData uri="http://schemas.openxmlformats.org/drawingml/2006/picture">
                 <pic:pic xmlns:pic="http://schemas.openxmlformats.org/drawingml/2006/picture">
                   <pic:nvPicPr>
-                    <pic:cNvPr id="0" name="Picture 13"/>
+                    <pic:cNvPr id="0" name="Picture 11"/>
                     <pic:cNvPicPr>
                       <a:picLocks noChangeAspect="1" noChangeArrowheads="1"/>
                     </pic:cNvPicPr>
@@ -4125,22 +4109,18 @@
         <w:jc w:val="center"/>
         <w:rPr>
           <w:rFonts w:eastAsiaTheme="minorEastAsia"/>
-          <w:sz w:val="24"/>
-          <w:szCs w:val="24"/>
         </w:rPr>
       </w:pPr>
       <w:r>
         <w:rPr>
           <w:rFonts w:eastAsiaTheme="minorEastAsia"/>
           <w:noProof/>
-          <w:sz w:val="24"/>
-          <w:szCs w:val="24"/>
         </w:rPr>
         <w:drawing>
-          <wp:inline distT="0" distB="0" distL="0" distR="0" wp14:anchorId="3B772DC0" wp14:editId="0EE5EB0B">
+          <wp:inline distT="0" distB="0" distL="0" distR="0" wp14:anchorId="633CFC5B" wp14:editId="7AF073B1">
             <wp:extent cx="5325745" cy="3986530"/>
             <wp:effectExtent l="0" t="0" r="0" b="0"/>
-            <wp:docPr id="16" name="Obraz 16"/>
+            <wp:docPr id="14" name="Obraz 14"/>
             <wp:cNvGraphicFramePr>
               <a:graphicFrameLocks xmlns:a="http://schemas.openxmlformats.org/drawingml/2006/main" noChangeAspect="1"/>
             </wp:cNvGraphicFramePr>
@@ -4148,7 +4128,7 @@
               <a:graphicData uri="http://schemas.openxmlformats.org/drawingml/2006/picture">
                 <pic:pic xmlns:pic="http://schemas.openxmlformats.org/drawingml/2006/picture">
                   <pic:nvPicPr>
-                    <pic:cNvPr id="0" name="Picture 14"/>
+                    <pic:cNvPr id="0" name="Picture 12"/>
                     <pic:cNvPicPr>
                       <a:picLocks noChangeAspect="1" noChangeArrowheads="1"/>
                     </pic:cNvPicPr>
@@ -4188,6 +4168,140 @@
     </w:p>
     <w:p>
       <w:pPr>
+        <w:jc w:val="center"/>
+        <w:rPr>
+          <w:rFonts w:eastAsiaTheme="minorEastAsia"/>
+          <w:b/>
+          <w:bCs/>
+          <w:sz w:val="28"/>
+          <w:szCs w:val="28"/>
+        </w:rPr>
+      </w:pPr>
+    </w:p>
+    <w:p>
+      <w:pPr>
+        <w:jc w:val="center"/>
+        <w:rPr>
+          <w:rFonts w:eastAsiaTheme="minorEastAsia"/>
+          <w:b/>
+          <w:bCs/>
+          <w:sz w:val="28"/>
+          <w:szCs w:val="28"/>
+        </w:rPr>
+      </w:pPr>
+    </w:p>
+    <w:p>
+      <w:pPr>
+        <w:jc w:val="center"/>
+        <w:rPr>
+          <w:rFonts w:eastAsiaTheme="minorEastAsia"/>
+          <w:b/>
+          <w:bCs/>
+          <w:sz w:val="28"/>
+          <w:szCs w:val="28"/>
+        </w:rPr>
+      </w:pPr>
+    </w:p>
+    <w:p>
+      <w:pPr>
+        <w:jc w:val="center"/>
+        <w:rPr>
+          <w:rFonts w:eastAsiaTheme="minorEastAsia"/>
+          <w:b/>
+          <w:bCs/>
+          <w:sz w:val="28"/>
+          <w:szCs w:val="28"/>
+        </w:rPr>
+      </w:pPr>
+    </w:p>
+    <w:p>
+      <w:pPr>
+        <w:jc w:val="center"/>
+        <w:rPr>
+          <w:rFonts w:eastAsiaTheme="minorEastAsia"/>
+          <w:b/>
+          <w:bCs/>
+          <w:sz w:val="28"/>
+          <w:szCs w:val="28"/>
+        </w:rPr>
+      </w:pPr>
+      <w:r>
+        <w:rPr>
+          <w:rFonts w:eastAsiaTheme="minorEastAsia"/>
+          <w:b/>
+          <w:bCs/>
+          <w:sz w:val="28"/>
+          <w:szCs w:val="28"/>
+        </w:rPr>
+        <w:lastRenderedPageBreak/>
+        <w:t>Zwiększenie zakłócenia Fd działa daje takie same objawy jak zwiększenie wpływu F1</w:t>
+      </w:r>
+    </w:p>
+    <w:p>
+      <w:pPr>
+        <w:jc w:val="center"/>
+        <w:rPr>
+          <w:rFonts w:eastAsiaTheme="minorEastAsia"/>
+        </w:rPr>
+      </w:pPr>
+      <w:r>
+        <w:rPr>
+          <w:rFonts w:eastAsiaTheme="minorEastAsia"/>
+          <w:noProof/>
+        </w:rPr>
+        <w:drawing>
+          <wp:inline distT="0" distB="0" distL="0" distR="0" wp14:anchorId="74E0621C" wp14:editId="47567C5D">
+            <wp:extent cx="4996543" cy="3740109"/>
+            <wp:effectExtent l="0" t="0" r="0" b="0"/>
+            <wp:docPr id="15" name="Obraz 15"/>
+            <wp:cNvGraphicFramePr>
+              <a:graphicFrameLocks xmlns:a="http://schemas.openxmlformats.org/drawingml/2006/main" noChangeAspect="1"/>
+            </wp:cNvGraphicFramePr>
+            <a:graphic xmlns:a="http://schemas.openxmlformats.org/drawingml/2006/main">
+              <a:graphicData uri="http://schemas.openxmlformats.org/drawingml/2006/picture">
+                <pic:pic xmlns:pic="http://schemas.openxmlformats.org/drawingml/2006/picture">
+                  <pic:nvPicPr>
+                    <pic:cNvPr id="0" name="Picture 13"/>
+                    <pic:cNvPicPr>
+                      <a:picLocks noChangeAspect="1" noChangeArrowheads="1"/>
+                    </pic:cNvPicPr>
+                  </pic:nvPicPr>
+                  <pic:blipFill>
+                    <a:blip r:embed="rId20">
+                      <a:extLst>
+                        <a:ext uri="{28A0092B-C50C-407E-A947-70E740481C1C}">
+                          <a14:useLocalDpi xmlns:a14="http://schemas.microsoft.com/office/drawing/2010/main" val="0"/>
+                        </a:ext>
+                      </a:extLst>
+                    </a:blip>
+                    <a:srcRect/>
+                    <a:stretch>
+                      <a:fillRect/>
+                    </a:stretch>
+                  </pic:blipFill>
+                  <pic:spPr bwMode="auto">
+                    <a:xfrm>
+                      <a:off x="0" y="0"/>
+                      <a:ext cx="5000350" cy="3742958"/>
+                    </a:xfrm>
+                    <a:prstGeom prst="rect">
+                      <a:avLst/>
+                    </a:prstGeom>
+                    <a:noFill/>
+                    <a:ln>
+                      <a:noFill/>
+                    </a:ln>
+                  </pic:spPr>
+                </pic:pic>
+              </a:graphicData>
+            </a:graphic>
+          </wp:inline>
+        </w:drawing>
+      </w:r>
+    </w:p>
+    <w:p>
+      <w:pPr>
+        <w:jc w:val="center"/>
         <w:rPr>
           <w:rFonts w:eastAsiaTheme="minorEastAsia"/>
           <w:sz w:val="24"/>
@@ -4197,11 +4311,137 @@
       <w:r>
         <w:rPr>
           <w:rFonts w:eastAsiaTheme="minorEastAsia"/>
+          <w:noProof/>
           <w:sz w:val="24"/>
           <w:szCs w:val="24"/>
         </w:rPr>
+        <w:drawing>
+          <wp:inline distT="0" distB="0" distL="0" distR="0" wp14:anchorId="3B772DC0" wp14:editId="1EC8D274">
+            <wp:extent cx="4963886" cy="3715664"/>
+            <wp:effectExtent l="0" t="0" r="0" b="0"/>
+            <wp:docPr id="16" name="Obraz 16"/>
+            <wp:cNvGraphicFramePr>
+              <a:graphicFrameLocks xmlns:a="http://schemas.openxmlformats.org/drawingml/2006/main" noChangeAspect="1"/>
+            </wp:cNvGraphicFramePr>
+            <a:graphic xmlns:a="http://schemas.openxmlformats.org/drawingml/2006/main">
+              <a:graphicData uri="http://schemas.openxmlformats.org/drawingml/2006/picture">
+                <pic:pic xmlns:pic="http://schemas.openxmlformats.org/drawingml/2006/picture">
+                  <pic:nvPicPr>
+                    <pic:cNvPr id="0" name="Picture 14"/>
+                    <pic:cNvPicPr>
+                      <a:picLocks noChangeAspect="1" noChangeArrowheads="1"/>
+                    </pic:cNvPicPr>
+                  </pic:nvPicPr>
+                  <pic:blipFill>
+                    <a:blip r:embed="rId21">
+                      <a:extLst>
+                        <a:ext uri="{28A0092B-C50C-407E-A947-70E740481C1C}">
+                          <a14:useLocalDpi xmlns:a14="http://schemas.microsoft.com/office/drawing/2010/main" val="0"/>
+                        </a:ext>
+                      </a:extLst>
+                    </a:blip>
+                    <a:srcRect/>
+                    <a:stretch>
+                      <a:fillRect/>
+                    </a:stretch>
+                  </pic:blipFill>
+                  <pic:spPr bwMode="auto">
+                    <a:xfrm>
+                      <a:off x="0" y="0"/>
+                      <a:ext cx="4972821" cy="3722353"/>
+                    </a:xfrm>
+                    <a:prstGeom prst="rect">
+                      <a:avLst/>
+                    </a:prstGeom>
+                    <a:noFill/>
+                    <a:ln>
+                      <a:noFill/>
+                    </a:ln>
+                  </pic:spPr>
+                </pic:pic>
+              </a:graphicData>
+            </a:graphic>
+          </wp:inline>
+        </w:drawing>
+      </w:r>
+    </w:p>
+    <w:p>
+      <w:pPr>
+        <w:rPr>
+          <w:rFonts w:eastAsiaTheme="minorEastAsia"/>
+          <w:sz w:val="24"/>
+          <w:szCs w:val="24"/>
+        </w:rPr>
+      </w:pPr>
+      <w:r>
+        <w:rPr>
+          <w:rFonts w:eastAsiaTheme="minorEastAsia"/>
+          <w:sz w:val="24"/>
+          <w:szCs w:val="24"/>
+        </w:rPr>
         <w:t>Wnioski: Model zlinearyzowany działał tym dokładniej im parametry były bardziej zbliżone do tych z punktu linearyzacji. Zwiększanie wpływu F1, Fd lub początkowych stanów wody sprawiało, że wykresy się „rozjeżdżały” – pojawiały się różnice w działaniu.</w:t>
       </w:r>
+      <w:r>
+        <w:rPr>
+          <w:rFonts w:eastAsiaTheme="minorEastAsia"/>
+          <w:sz w:val="24"/>
+          <w:szCs w:val="24"/>
+        </w:rPr>
+        <w:t xml:space="preserve"> Było to zgodne z oczekiwaniami. Model dynamiczny, można zastąpić modelem zlinearyzowanym tylko jeśli będziemy działać na parametrach zbliżonych do tych dla których przeprowadzaliśmy linearyzację.</w:t>
+      </w:r>
+    </w:p>
+    <w:p>
+      <w:pPr>
+        <w:rPr>
+          <w:rFonts w:eastAsiaTheme="minorEastAsia"/>
+          <w:sz w:val="24"/>
+          <w:szCs w:val="24"/>
+        </w:rPr>
+      </w:pPr>
+      <w:r>
+        <w:rPr>
+          <w:rFonts w:eastAsiaTheme="minorEastAsia"/>
+          <w:sz w:val="24"/>
+          <w:szCs w:val="24"/>
+        </w:rPr>
+        <w:t>Do następnych zadań wybraliśmy regulator DMC, ze względu na jego precyzyjniejsze działanie oraz lepsze radzenie sobie z modelami z opóźnieniem.</w:t>
+      </w:r>
+    </w:p>
+    <w:p>
+      <w:pPr>
+        <w:rPr>
+          <w:rFonts w:eastAsiaTheme="minorEastAsia"/>
+          <w:sz w:val="24"/>
+          <w:szCs w:val="24"/>
+        </w:rPr>
+      </w:pPr>
+      <w:r>
+        <w:rPr>
+          <w:rFonts w:eastAsiaTheme="minorEastAsia"/>
+          <w:sz w:val="24"/>
+          <w:szCs w:val="24"/>
+        </w:rPr>
+        <w:lastRenderedPageBreak/>
+        <w:t>Regulator DMC konwencjonalny bez rozmycia:</w:t>
+      </w:r>
+    </w:p>
+    <w:p>
+      <w:pPr>
+        <w:rPr>
+          <w:rFonts w:eastAsiaTheme="minorEastAsia"/>
+          <w:sz w:val="24"/>
+          <w:szCs w:val="24"/>
+        </w:rPr>
+      </w:pPr>
+    </w:p>
+    <w:p>
+      <w:pPr>
+        <w:rPr>
+          <w:rFonts w:eastAsiaTheme="minorEastAsia"/>
+          <w:sz w:val="24"/>
+          <w:szCs w:val="24"/>
+        </w:rPr>
+      </w:pPr>
     </w:p>
     <w:sectPr>
       <w:pgSz w:w="11906" w:h="16838"/>

</xml_diff>